<commit_message>
Added valid social links for members - Wed Mar 10th 2021 - 12:20:28pm - GMT+1
</commit_message>
<xml_diff>
--- a/OYALD Website Review 05-03-21.docx
+++ b/OYALD Website Review 05-03-21.docx
@@ -40,7 +40,7 @@
       <w:tblGrid>
         <w:gridCol w:w="571"/>
         <w:gridCol w:w="2235"/>
-        <w:gridCol w:w="2675"/>
+        <w:gridCol w:w="2674"/>
         <w:gridCol w:w="4149"/>
       </w:tblGrid>
       <w:tr>
@@ -97,7 +97,7 @@
         </w:tc>
         <w:tc>
           <w:tcPr>
-            <w:tcW w:w="2675" w:type="dxa"/>
+            <w:tcW w:w="2674" w:type="dxa"/>
             <w:tcBorders/>
           </w:tcPr>
           <w:p>
@@ -218,7 +218,7 @@
         </w:tc>
         <w:tc>
           <w:tcPr>
-            <w:tcW w:w="2675" w:type="dxa"/>
+            <w:tcW w:w="2674" w:type="dxa"/>
             <w:tcBorders/>
           </w:tcPr>
           <w:p>
@@ -315,35 +315,31 @@
               </w:rPr>
             </w:pPr>
             <w:r>
-              <w:rPr/>
-            </w:r>
-          </w:p>
-          <w:p>
-            <w:pPr>
-              <w:pStyle w:val="Normal"/>
-              <w:spacing w:before="0" w:after="200"/>
-              <w:rPr>
-                <w:b w:val="false"/>
-                <w:b w:val="false"/>
-                <w:bCs w:val="false"/>
-                <w:lang w:val="en-US"/>
-              </w:rPr>
-            </w:pPr>
-            <w:r>
-              <w:rPr>
-                <w:b w:val="false"/>
-                <w:bCs w:val="false"/>
-                <w:lang w:val="en-US"/>
-              </w:rPr>
-              <w:t xml:space="preserve">---- </w:t>
-            </w:r>
-            <w:r>
-              <w:rPr>
-                <w:b w:val="false"/>
-                <w:bCs w:val="false"/>
-                <w:lang w:val="en-US"/>
-              </w:rPr>
-              <w:t>done ----</w:t>
+              <w:rPr>
+                <w:b w:val="false"/>
+                <w:bCs w:val="false"/>
+                <w:lang w:val="en-US"/>
+              </w:rPr>
+            </w:r>
+          </w:p>
+          <w:p>
+            <w:pPr>
+              <w:pStyle w:val="Normal"/>
+              <w:spacing w:before="0" w:after="200"/>
+              <w:rPr>
+                <w:b w:val="false"/>
+                <w:b w:val="false"/>
+                <w:bCs w:val="false"/>
+                <w:lang w:val="en-US"/>
+              </w:rPr>
+            </w:pPr>
+            <w:r>
+              <w:rPr>
+                <w:b w:val="false"/>
+                <w:bCs w:val="false"/>
+                <w:lang w:val="en-US"/>
+              </w:rPr>
+              <w:t>---- done ----</w:t>
             </w:r>
           </w:p>
         </w:tc>
@@ -420,7 +416,7 @@
         </w:tc>
         <w:tc>
           <w:tcPr>
-            <w:tcW w:w="2675" w:type="dxa"/>
+            <w:tcW w:w="2674" w:type="dxa"/>
             <w:tcBorders/>
           </w:tcPr>
           <w:p>
@@ -493,34 +489,30 @@
               </w:rPr>
             </w:pPr>
             <w:r>
-              <w:rPr/>
-            </w:r>
-          </w:p>
-          <w:p>
-            <w:pPr>
-              <w:pStyle w:val="Normal"/>
-              <w:spacing w:before="0" w:after="200"/>
-              <w:rPr>
-                <w:b w:val="false"/>
-                <w:b w:val="false"/>
-                <w:bCs w:val="false"/>
-              </w:rPr>
-            </w:pPr>
-            <w:r>
-              <w:rPr>
-                <w:b w:val="false"/>
-                <w:bCs w:val="false"/>
-                <w:lang w:val="en-US"/>
-              </w:rPr>
-              <w:t xml:space="preserve">---- </w:t>
-            </w:r>
-            <w:r>
-              <w:rPr>
-                <w:b w:val="false"/>
-                <w:bCs w:val="false"/>
-                <w:lang w:val="en-US"/>
-              </w:rPr>
-              <w:t>done ----</w:t>
+              <w:rPr>
+                <w:b w:val="false"/>
+                <w:bCs w:val="false"/>
+                <w:lang w:val="en-US"/>
+              </w:rPr>
+            </w:r>
+          </w:p>
+          <w:p>
+            <w:pPr>
+              <w:pStyle w:val="Normal"/>
+              <w:spacing w:before="0" w:after="200"/>
+              <w:rPr>
+                <w:b w:val="false"/>
+                <w:b w:val="false"/>
+                <w:bCs w:val="false"/>
+              </w:rPr>
+            </w:pPr>
+            <w:r>
+              <w:rPr>
+                <w:b w:val="false"/>
+                <w:bCs w:val="false"/>
+                <w:lang w:val="en-US"/>
+              </w:rPr>
+              <w:t>---- done ----</w:t>
             </w:r>
           </w:p>
         </w:tc>
@@ -581,7 +573,7 @@
         </w:tc>
         <w:tc>
           <w:tcPr>
-            <w:tcW w:w="2675" w:type="dxa"/>
+            <w:tcW w:w="2674" w:type="dxa"/>
             <w:tcBorders/>
           </w:tcPr>
           <w:p>
@@ -656,35 +648,31 @@
               </w:rPr>
             </w:pPr>
             <w:r>
-              <w:rPr/>
-            </w:r>
-          </w:p>
-          <w:p>
-            <w:pPr>
-              <w:pStyle w:val="Normal"/>
-              <w:spacing w:before="0" w:after="200"/>
-              <w:rPr>
-                <w:b w:val="false"/>
-                <w:b w:val="false"/>
-                <w:bCs w:val="false"/>
-                <w:lang w:val="en-US"/>
-              </w:rPr>
-            </w:pPr>
-            <w:r>
-              <w:rPr>
-                <w:b w:val="false"/>
-                <w:bCs w:val="false"/>
-                <w:lang w:val="en-US"/>
-              </w:rPr>
-              <w:t xml:space="preserve">---- </w:t>
-            </w:r>
-            <w:r>
-              <w:rPr>
-                <w:b w:val="false"/>
-                <w:bCs w:val="false"/>
-                <w:lang w:val="en-US"/>
-              </w:rPr>
-              <w:t>done ----</w:t>
+              <w:rPr>
+                <w:b w:val="false"/>
+                <w:bCs w:val="false"/>
+                <w:lang w:val="en-US"/>
+              </w:rPr>
+            </w:r>
+          </w:p>
+          <w:p>
+            <w:pPr>
+              <w:pStyle w:val="Normal"/>
+              <w:spacing w:before="0" w:after="200"/>
+              <w:rPr>
+                <w:b w:val="false"/>
+                <w:b w:val="false"/>
+                <w:bCs w:val="false"/>
+                <w:lang w:val="en-US"/>
+              </w:rPr>
+            </w:pPr>
+            <w:r>
+              <w:rPr>
+                <w:b w:val="false"/>
+                <w:bCs w:val="false"/>
+                <w:lang w:val="en-US"/>
+              </w:rPr>
+              <w:t>---- done ----</w:t>
             </w:r>
           </w:p>
         </w:tc>
@@ -761,7 +749,7 @@
         </w:tc>
         <w:tc>
           <w:tcPr>
-            <w:tcW w:w="2675" w:type="dxa"/>
+            <w:tcW w:w="2674" w:type="dxa"/>
             <w:tcBorders/>
           </w:tcPr>
           <w:p>
@@ -963,6 +951,57 @@
               <w:t>- I'm reforwarding the links to the different persons' social media accounts/pages on the WhatsApp group right away</w:t>
             </w:r>
           </w:p>
+          <w:p>
+            <w:pPr>
+              <w:pStyle w:val="Normal"/>
+              <w:spacing w:before="0" w:after="200"/>
+              <w:rPr>
+                <w:b w:val="false"/>
+                <w:b w:val="false"/>
+                <w:bCs w:val="false"/>
+                <w:i w:val="false"/>
+                <w:i w:val="false"/>
+                <w:iCs w:val="false"/>
+              </w:rPr>
+            </w:pPr>
+            <w:r>
+              <w:rPr/>
+            </w:r>
+          </w:p>
+          <w:p>
+            <w:pPr>
+              <w:pStyle w:val="Normal"/>
+              <w:spacing w:before="0" w:after="200"/>
+              <w:rPr>
+                <w:b w:val="false"/>
+                <w:b w:val="false"/>
+                <w:bCs w:val="false"/>
+                <w:i w:val="false"/>
+                <w:i w:val="false"/>
+                <w:iCs w:val="false"/>
+              </w:rPr>
+            </w:pPr>
+            <w:r>
+              <w:rPr>
+                <w:b w:val="false"/>
+                <w:bCs w:val="false"/>
+                <w:i w:val="false"/>
+                <w:iCs w:val="false"/>
+                <w:lang w:val="en-US"/>
+              </w:rPr>
+              <w:t xml:space="preserve">-----– </w:t>
+            </w:r>
+            <w:r>
+              <w:rPr>
+                <w:b w:val="false"/>
+                <w:bCs w:val="false"/>
+                <w:i w:val="false"/>
+                <w:iCs w:val="false"/>
+                <w:lang w:val="en-US"/>
+              </w:rPr>
+              <w:t>done -----</w:t>
+            </w:r>
+          </w:p>
         </w:tc>
       </w:tr>
       <w:tr>
@@ -1021,7 +1060,7 @@
         </w:tc>
         <w:tc>
           <w:tcPr>
-            <w:tcW w:w="2675" w:type="dxa"/>
+            <w:tcW w:w="2674" w:type="dxa"/>
             <w:tcBorders/>
           </w:tcPr>
           <w:p>
@@ -1163,35 +1202,31 @@
               </w:rPr>
             </w:pPr>
             <w:r>
-              <w:rPr/>
-            </w:r>
-          </w:p>
-          <w:p>
-            <w:pPr>
-              <w:pStyle w:val="Normal"/>
-              <w:spacing w:before="0" w:after="200"/>
-              <w:rPr>
-                <w:b w:val="false"/>
-                <w:b w:val="false"/>
-                <w:bCs w:val="false"/>
-                <w:lang w:val="en-US"/>
-              </w:rPr>
-            </w:pPr>
-            <w:r>
-              <w:rPr>
-                <w:b w:val="false"/>
-                <w:bCs w:val="false"/>
-                <w:lang w:val="en-US"/>
-              </w:rPr>
-              <w:t xml:space="preserve">---- </w:t>
-            </w:r>
-            <w:r>
-              <w:rPr>
-                <w:b w:val="false"/>
-                <w:bCs w:val="false"/>
-                <w:lang w:val="en-US"/>
-              </w:rPr>
-              <w:t>done ----</w:t>
+              <w:rPr>
+                <w:b w:val="false"/>
+                <w:bCs w:val="false"/>
+                <w:lang w:val="en-US"/>
+              </w:rPr>
+            </w:r>
+          </w:p>
+          <w:p>
+            <w:pPr>
+              <w:pStyle w:val="Normal"/>
+              <w:spacing w:before="0" w:after="200"/>
+              <w:rPr>
+                <w:b w:val="false"/>
+                <w:b w:val="false"/>
+                <w:bCs w:val="false"/>
+                <w:lang w:val="en-US"/>
+              </w:rPr>
+            </w:pPr>
+            <w:r>
+              <w:rPr>
+                <w:b w:val="false"/>
+                <w:bCs w:val="false"/>
+                <w:lang w:val="en-US"/>
+              </w:rPr>
+              <w:t>---- done ----</w:t>
             </w:r>
           </w:p>
         </w:tc>
@@ -1268,7 +1303,7 @@
         </w:tc>
         <w:tc>
           <w:tcPr>
-            <w:tcW w:w="2675" w:type="dxa"/>
+            <w:tcW w:w="2674" w:type="dxa"/>
             <w:tcBorders/>
           </w:tcPr>
           <w:p>
@@ -1339,6 +1374,47 @@
                 <w:lang w:val="en-US"/>
               </w:rPr>
               <w:t>Please note that the 'S' in Secretaries should be in capital</w:t>
+            </w:r>
+          </w:p>
+          <w:p>
+            <w:pPr>
+              <w:pStyle w:val="Normal"/>
+              <w:spacing w:before="0" w:after="200"/>
+              <w:rPr>
+                <w:b w:val="false"/>
+                <w:b w:val="false"/>
+                <w:bCs w:val="false"/>
+              </w:rPr>
+            </w:pPr>
+            <w:r>
+              <w:rPr/>
+            </w:r>
+          </w:p>
+          <w:p>
+            <w:pPr>
+              <w:pStyle w:val="Normal"/>
+              <w:spacing w:before="0" w:after="200"/>
+              <w:rPr>
+                <w:b w:val="false"/>
+                <w:b w:val="false"/>
+                <w:bCs w:val="false"/>
+              </w:rPr>
+            </w:pPr>
+            <w:r>
+              <w:rPr>
+                <w:b w:val="false"/>
+                <w:bCs w:val="false"/>
+                <w:lang w:val="en-US"/>
+              </w:rPr>
+              <w:t xml:space="preserve">---- </w:t>
+            </w:r>
+            <w:r>
+              <w:rPr>
+                <w:b w:val="false"/>
+                <w:bCs w:val="false"/>
+                <w:lang w:val="en-US"/>
+              </w:rPr>
+              <w:t>done ----</w:t>
             </w:r>
           </w:p>
         </w:tc>
@@ -1399,7 +1475,7 @@
         </w:tc>
         <w:tc>
           <w:tcPr>
-            <w:tcW w:w="2675" w:type="dxa"/>
+            <w:tcW w:w="2674" w:type="dxa"/>
             <w:tcBorders/>
           </w:tcPr>
           <w:p>
@@ -1477,35 +1553,31 @@
               </w:rPr>
             </w:pPr>
             <w:r>
-              <w:rPr/>
-            </w:r>
-          </w:p>
-          <w:p>
-            <w:pPr>
-              <w:pStyle w:val="Normal"/>
-              <w:spacing w:before="0" w:after="200"/>
-              <w:rPr>
-                <w:b w:val="false"/>
-                <w:b w:val="false"/>
-                <w:bCs w:val="false"/>
-                <w:lang w:val="en-US"/>
-              </w:rPr>
-            </w:pPr>
-            <w:r>
-              <w:rPr>
-                <w:b w:val="false"/>
-                <w:bCs w:val="false"/>
-                <w:lang w:val="en-US"/>
-              </w:rPr>
-              <w:t xml:space="preserve">---- </w:t>
-            </w:r>
-            <w:r>
-              <w:rPr>
-                <w:b w:val="false"/>
-                <w:bCs w:val="false"/>
-                <w:lang w:val="en-US"/>
-              </w:rPr>
-              <w:t>done ----</w:t>
+              <w:rPr>
+                <w:b w:val="false"/>
+                <w:bCs w:val="false"/>
+                <w:lang w:val="en-US"/>
+              </w:rPr>
+            </w:r>
+          </w:p>
+          <w:p>
+            <w:pPr>
+              <w:pStyle w:val="Normal"/>
+              <w:spacing w:before="0" w:after="200"/>
+              <w:rPr>
+                <w:b w:val="false"/>
+                <w:b w:val="false"/>
+                <w:bCs w:val="false"/>
+                <w:lang w:val="en-US"/>
+              </w:rPr>
+            </w:pPr>
+            <w:r>
+              <w:rPr>
+                <w:b w:val="false"/>
+                <w:bCs w:val="false"/>
+                <w:lang w:val="en-US"/>
+              </w:rPr>
+              <w:t>---- done ----</w:t>
             </w:r>
           </w:p>
         </w:tc>
@@ -1566,7 +1638,7 @@
         </w:tc>
         <w:tc>
           <w:tcPr>
-            <w:tcW w:w="2675" w:type="dxa"/>
+            <w:tcW w:w="2674" w:type="dxa"/>
             <w:tcBorders/>
           </w:tcPr>
           <w:p>
@@ -1772,7 +1844,7 @@
         </w:tc>
         <w:tc>
           <w:tcPr>
-            <w:tcW w:w="2675" w:type="dxa"/>
+            <w:tcW w:w="2674" w:type="dxa"/>
             <w:tcBorders/>
           </w:tcPr>
           <w:p>
@@ -1895,7 +1967,7 @@
         </w:tc>
         <w:tc>
           <w:tcPr>
-            <w:tcW w:w="2675" w:type="dxa"/>
+            <w:tcW w:w="2674" w:type="dxa"/>
             <w:tcBorders/>
           </w:tcPr>
           <w:p>
@@ -2101,7 +2173,7 @@
         </w:tc>
         <w:tc>
           <w:tcPr>
-            <w:tcW w:w="2675" w:type="dxa"/>
+            <w:tcW w:w="2674" w:type="dxa"/>
             <w:tcBorders/>
           </w:tcPr>
           <w:p>
@@ -2686,7 +2758,7 @@
         </w:tc>
         <w:tc>
           <w:tcPr>
-            <w:tcW w:w="2675" w:type="dxa"/>
+            <w:tcW w:w="2674" w:type="dxa"/>
             <w:tcBorders/>
           </w:tcPr>
           <w:p>
@@ -3400,7 +3472,7 @@
         </w:tc>
         <w:tc>
           <w:tcPr>
-            <w:tcW w:w="2675" w:type="dxa"/>
+            <w:tcW w:w="2674" w:type="dxa"/>
             <w:tcBorders/>
           </w:tcPr>
           <w:p>
@@ -3711,7 +3783,7 @@
         </w:tc>
         <w:tc>
           <w:tcPr>
-            <w:tcW w:w="2675" w:type="dxa"/>
+            <w:tcW w:w="2674" w:type="dxa"/>
             <w:tcBorders/>
           </w:tcPr>
           <w:p>
@@ -3888,7 +3960,7 @@
         </w:tc>
         <w:tc>
           <w:tcPr>
-            <w:tcW w:w="2675" w:type="dxa"/>
+            <w:tcW w:w="2674" w:type="dxa"/>
             <w:tcBorders/>
           </w:tcPr>
           <w:p>
@@ -4027,7 +4099,7 @@
         </w:tc>
         <w:tc>
           <w:tcPr>
-            <w:tcW w:w="2675" w:type="dxa"/>
+            <w:tcW w:w="2674" w:type="dxa"/>
             <w:tcBorders/>
           </w:tcPr>
           <w:p>
@@ -4994,6 +5066,7 @@
     <w:qFormat/>
     <w:pPr>
       <w:widowControl/>
+      <w:suppressAutoHyphens w:val="true"/>
       <w:bidi w:val="0"/>
       <w:spacing w:lineRule="auto" w:line="276" w:before="0" w:after="200"/>
       <w:jc w:val="left"/>
@@ -5099,7 +5172,6 @@
         <w:right w:w="108" w:type="dxa"/>
       </w:tblCellMar>
     </w:tblPr>
-    <w:tcPr/>
   </w:style>
   <w:style w:type="table" w:styleId="style154">
     <w:name w:val="Table Grid"/>
@@ -5122,7 +5194,6 @@
         <w:right w:w="108" w:type="dxa"/>
       </w:tblCellMar>
     </w:tblPr>
-    <w:tcPr/>
   </w:style>
   <w:style w:type="table" w:styleId="style167">
     <w:name w:val="Medium Grid 3"/>

</xml_diff>

<commit_message>
Resolved admin logout issue - Wed Mar 10th 2021 - 2:55:56pm - GMT+1
</commit_message>
<xml_diff>
--- a/OYALD Website Review 05-03-21.docx
+++ b/OYALD Website Review 05-03-21.docx
@@ -4045,6 +4045,47 @@
               <w:t>All on one line at the very bottom of the page footer</w:t>
             </w:r>
           </w:p>
+          <w:p>
+            <w:pPr>
+              <w:pStyle w:val="Normal"/>
+              <w:spacing w:before="0" w:after="200"/>
+              <w:rPr>
+                <w:b w:val="false"/>
+                <w:b w:val="false"/>
+                <w:bCs w:val="false"/>
+              </w:rPr>
+            </w:pPr>
+            <w:r>
+              <w:rPr/>
+            </w:r>
+          </w:p>
+          <w:p>
+            <w:pPr>
+              <w:pStyle w:val="Normal"/>
+              <w:spacing w:before="0" w:after="200"/>
+              <w:rPr>
+                <w:b w:val="false"/>
+                <w:b w:val="false"/>
+                <w:bCs w:val="false"/>
+              </w:rPr>
+            </w:pPr>
+            <w:r>
+              <w:rPr>
+                <w:b w:val="false"/>
+                <w:bCs w:val="false"/>
+                <w:lang w:val="en-US"/>
+              </w:rPr>
+              <w:t xml:space="preserve">---- </w:t>
+            </w:r>
+            <w:r>
+              <w:rPr>
+                <w:b w:val="false"/>
+                <w:bCs w:val="false"/>
+                <w:lang w:val="en-US"/>
+              </w:rPr>
+              <w:t>done ----</w:t>
+            </w:r>
+          </w:p>
         </w:tc>
       </w:tr>
       <w:tr>
@@ -4187,6 +4228,61 @@
                 <w:lang w:val="en-US"/>
               </w:rPr>
               <w:t xml:space="preserve">Perhaps the newsletter own will be on the left of that line/block, while the e-mail own stays on the right </w:t>
+            </w:r>
+          </w:p>
+          <w:p>
+            <w:pPr>
+              <w:pStyle w:val="Normal"/>
+              <w:spacing w:before="0" w:after="200"/>
+              <w:rPr>
+                <w:b w:val="false"/>
+                <w:b w:val="false"/>
+                <w:bCs w:val="false"/>
+              </w:rPr>
+            </w:pPr>
+            <w:r>
+              <w:rPr/>
+            </w:r>
+          </w:p>
+          <w:p>
+            <w:pPr>
+              <w:pStyle w:val="Normal"/>
+              <w:spacing w:before="0" w:after="200"/>
+              <w:rPr>
+                <w:b w:val="false"/>
+                <w:b w:val="false"/>
+                <w:bCs w:val="false"/>
+              </w:rPr>
+            </w:pPr>
+            <w:r>
+              <w:rPr/>
+            </w:r>
+          </w:p>
+          <w:p>
+            <w:pPr>
+              <w:pStyle w:val="Normal"/>
+              <w:spacing w:before="0" w:after="200"/>
+              <w:rPr>
+                <w:b w:val="false"/>
+                <w:b w:val="false"/>
+                <w:bCs w:val="false"/>
+              </w:rPr>
+            </w:pPr>
+            <w:r>
+              <w:rPr>
+                <w:b w:val="false"/>
+                <w:bCs w:val="false"/>
+                <w:lang w:val="en-US"/>
+              </w:rPr>
+              <w:t xml:space="preserve">---- </w:t>
+            </w:r>
+            <w:r>
+              <w:rPr>
+                <w:b w:val="false"/>
+                <w:bCs w:val="false"/>
+                <w:lang w:val="en-US"/>
+              </w:rPr>
+              <w:t>done ----</w:t>
             </w:r>
           </w:p>
         </w:tc>

</xml_diff>

<commit_message>
Wed Mar 10th 2021 - 11:59:10pm
</commit_message>
<xml_diff>
--- a/OYALD Website Review 05-03-21.docx
+++ b/OYALD Website Review 05-03-21.docx
@@ -965,7 +965,12 @@
               </w:rPr>
             </w:pPr>
             <w:r>
-              <w:rPr/>
+              <w:rPr>
+                <w:b w:val="false"/>
+                <w:bCs w:val="false"/>
+                <w:i w:val="false"/>
+                <w:iCs w:val="false"/>
+              </w:rPr>
             </w:r>
           </w:p>
           <w:p>
@@ -989,17 +994,7 @@
                 <w:iCs w:val="false"/>
                 <w:lang w:val="en-US"/>
               </w:rPr>
-              <w:t xml:space="preserve">-----– </w:t>
-            </w:r>
-            <w:r>
-              <w:rPr>
-                <w:b w:val="false"/>
-                <w:bCs w:val="false"/>
-                <w:i w:val="false"/>
-                <w:iCs w:val="false"/>
-                <w:lang w:val="en-US"/>
-              </w:rPr>
-              <w:t>done -----</w:t>
+              <w:t>-----– done -----</w:t>
             </w:r>
           </w:p>
         </w:tc>
@@ -1387,34 +1382,29 @@
               </w:rPr>
             </w:pPr>
             <w:r>
-              <w:rPr/>
-            </w:r>
-          </w:p>
-          <w:p>
-            <w:pPr>
-              <w:pStyle w:val="Normal"/>
-              <w:spacing w:before="0" w:after="200"/>
-              <w:rPr>
-                <w:b w:val="false"/>
-                <w:b w:val="false"/>
-                <w:bCs w:val="false"/>
-              </w:rPr>
-            </w:pPr>
-            <w:r>
-              <w:rPr>
-                <w:b w:val="false"/>
-                <w:bCs w:val="false"/>
-                <w:lang w:val="en-US"/>
-              </w:rPr>
-              <w:t xml:space="preserve">---- </w:t>
-            </w:r>
-            <w:r>
-              <w:rPr>
-                <w:b w:val="false"/>
-                <w:bCs w:val="false"/>
-                <w:lang w:val="en-US"/>
-              </w:rPr>
-              <w:t>done ----</w:t>
+              <w:rPr>
+                <w:b w:val="false"/>
+                <w:bCs w:val="false"/>
+              </w:rPr>
+            </w:r>
+          </w:p>
+          <w:p>
+            <w:pPr>
+              <w:pStyle w:val="Normal"/>
+              <w:spacing w:before="0" w:after="200"/>
+              <w:rPr>
+                <w:b w:val="false"/>
+                <w:b w:val="false"/>
+                <w:bCs w:val="false"/>
+              </w:rPr>
+            </w:pPr>
+            <w:r>
+              <w:rPr>
+                <w:b w:val="false"/>
+                <w:bCs w:val="false"/>
+                <w:lang w:val="en-US"/>
+              </w:rPr>
+              <w:t>---- done ----</w:t>
             </w:r>
           </w:p>
         </w:tc>
@@ -2097,6 +2087,64 @@
                 <w:lang w:val="en-US"/>
               </w:rPr>
               <w:t>sub-menus</w:t>
+            </w:r>
+          </w:p>
+          <w:p>
+            <w:pPr>
+              <w:pStyle w:val="Normal"/>
+              <w:spacing w:before="0" w:after="200"/>
+              <w:rPr>
+                <w:b w:val="false"/>
+                <w:b w:val="false"/>
+                <w:bCs w:val="false"/>
+                <w:lang w:val="en-US"/>
+              </w:rPr>
+            </w:pPr>
+            <w:r>
+              <w:rPr/>
+            </w:r>
+          </w:p>
+          <w:p>
+            <w:pPr>
+              <w:pStyle w:val="Normal"/>
+              <w:spacing w:before="0" w:after="200"/>
+              <w:rPr>
+                <w:b w:val="false"/>
+                <w:b w:val="false"/>
+                <w:bCs w:val="false"/>
+                <w:lang w:val="en-US"/>
+              </w:rPr>
+            </w:pPr>
+            <w:r>
+              <w:rPr/>
+            </w:r>
+          </w:p>
+          <w:p>
+            <w:pPr>
+              <w:pStyle w:val="Normal"/>
+              <w:spacing w:before="0" w:after="200"/>
+              <w:rPr>
+                <w:b w:val="false"/>
+                <w:b w:val="false"/>
+                <w:bCs w:val="false"/>
+                <w:lang w:val="en-US"/>
+              </w:rPr>
+            </w:pPr>
+            <w:r>
+              <w:rPr>
+                <w:b w:val="false"/>
+                <w:bCs w:val="false"/>
+                <w:lang w:val="en-US"/>
+              </w:rPr>
+              <w:t xml:space="preserve">------ </w:t>
+            </w:r>
+            <w:r>
+              <w:rPr>
+                <w:b w:val="false"/>
+                <w:bCs w:val="false"/>
+                <w:lang w:val="en-US"/>
+              </w:rPr>
+              <w:t>done ----</w:t>
             </w:r>
           </w:p>
         </w:tc>
@@ -3725,6 +3773,67 @@
               <w:t xml:space="preserve"> from the 5th line (this should be a large enough text field to accommodate the message)</w:t>
             </w:r>
           </w:p>
+          <w:p>
+            <w:pPr>
+              <w:pStyle w:val="ListParagraph"/>
+              <w:spacing w:before="0" w:after="200"/>
+              <w:contextualSpacing/>
+              <w:rPr>
+                <w:b w:val="false"/>
+                <w:b w:val="false"/>
+                <w:bCs w:val="false"/>
+                <w:lang w:val="en-US"/>
+              </w:rPr>
+            </w:pPr>
+            <w:r>
+              <w:rPr/>
+            </w:r>
+          </w:p>
+          <w:p>
+            <w:pPr>
+              <w:pStyle w:val="ListParagraph"/>
+              <w:spacing w:before="0" w:after="200"/>
+              <w:contextualSpacing/>
+              <w:rPr>
+                <w:b w:val="false"/>
+                <w:b w:val="false"/>
+                <w:bCs w:val="false"/>
+                <w:lang w:val="en-US"/>
+              </w:rPr>
+            </w:pPr>
+            <w:r>
+              <w:rPr/>
+            </w:r>
+          </w:p>
+          <w:p>
+            <w:pPr>
+              <w:pStyle w:val="ListParagraph"/>
+              <w:spacing w:before="0" w:after="200"/>
+              <w:contextualSpacing/>
+              <w:rPr>
+                <w:b w:val="false"/>
+                <w:b w:val="false"/>
+                <w:bCs w:val="false"/>
+                <w:lang w:val="en-US"/>
+              </w:rPr>
+            </w:pPr>
+            <w:r>
+              <w:rPr>
+                <w:b w:val="false"/>
+                <w:bCs w:val="false"/>
+                <w:lang w:val="en-US"/>
+              </w:rPr>
+              <w:t xml:space="preserve">---- </w:t>
+            </w:r>
+            <w:r>
+              <w:rPr>
+                <w:b w:val="false"/>
+                <w:bCs w:val="false"/>
+                <w:lang w:val="en-US"/>
+              </w:rPr>
+              <w:t>done ----</w:t>
+            </w:r>
+          </w:p>
         </w:tc>
       </w:tr>
       <w:tr>
@@ -4056,34 +4165,29 @@
               </w:rPr>
             </w:pPr>
             <w:r>
-              <w:rPr/>
-            </w:r>
-          </w:p>
-          <w:p>
-            <w:pPr>
-              <w:pStyle w:val="Normal"/>
-              <w:spacing w:before="0" w:after="200"/>
-              <w:rPr>
-                <w:b w:val="false"/>
-                <w:b w:val="false"/>
-                <w:bCs w:val="false"/>
-              </w:rPr>
-            </w:pPr>
-            <w:r>
-              <w:rPr>
-                <w:b w:val="false"/>
-                <w:bCs w:val="false"/>
-                <w:lang w:val="en-US"/>
-              </w:rPr>
-              <w:t xml:space="preserve">---- </w:t>
-            </w:r>
-            <w:r>
-              <w:rPr>
-                <w:b w:val="false"/>
-                <w:bCs w:val="false"/>
-                <w:lang w:val="en-US"/>
-              </w:rPr>
-              <w:t>done ----</w:t>
+              <w:rPr>
+                <w:b w:val="false"/>
+                <w:bCs w:val="false"/>
+              </w:rPr>
+            </w:r>
+          </w:p>
+          <w:p>
+            <w:pPr>
+              <w:pStyle w:val="Normal"/>
+              <w:spacing w:before="0" w:after="200"/>
+              <w:rPr>
+                <w:b w:val="false"/>
+                <w:b w:val="false"/>
+                <w:bCs w:val="false"/>
+              </w:rPr>
+            </w:pPr>
+            <w:r>
+              <w:rPr>
+                <w:b w:val="false"/>
+                <w:bCs w:val="false"/>
+                <w:lang w:val="en-US"/>
+              </w:rPr>
+              <w:t>---- done ----</w:t>
             </w:r>
           </w:p>
         </w:tc>
@@ -4241,48 +4345,46 @@
               </w:rPr>
             </w:pPr>
             <w:r>
-              <w:rPr/>
-            </w:r>
-          </w:p>
-          <w:p>
-            <w:pPr>
-              <w:pStyle w:val="Normal"/>
-              <w:spacing w:before="0" w:after="200"/>
-              <w:rPr>
-                <w:b w:val="false"/>
-                <w:b w:val="false"/>
-                <w:bCs w:val="false"/>
-              </w:rPr>
-            </w:pPr>
-            <w:r>
-              <w:rPr/>
-            </w:r>
-          </w:p>
-          <w:p>
-            <w:pPr>
-              <w:pStyle w:val="Normal"/>
-              <w:spacing w:before="0" w:after="200"/>
-              <w:rPr>
-                <w:b w:val="false"/>
-                <w:b w:val="false"/>
-                <w:bCs w:val="false"/>
-              </w:rPr>
-            </w:pPr>
-            <w:r>
-              <w:rPr>
-                <w:b w:val="false"/>
-                <w:bCs w:val="false"/>
-                <w:lang w:val="en-US"/>
-              </w:rPr>
-              <w:t xml:space="preserve">---- </w:t>
-            </w:r>
-            <w:r>
-              <w:rPr>
-                <w:b w:val="false"/>
-                <w:bCs w:val="false"/>
-                <w:lang w:val="en-US"/>
-              </w:rPr>
-              <w:t>done ----</w:t>
+              <w:rPr>
+                <w:b w:val="false"/>
+                <w:bCs w:val="false"/>
+              </w:rPr>
+            </w:r>
+          </w:p>
+          <w:p>
+            <w:pPr>
+              <w:pStyle w:val="Normal"/>
+              <w:spacing w:before="0" w:after="200"/>
+              <w:rPr>
+                <w:b w:val="false"/>
+                <w:b w:val="false"/>
+                <w:bCs w:val="false"/>
+              </w:rPr>
+            </w:pPr>
+            <w:r>
+              <w:rPr>
+                <w:b w:val="false"/>
+                <w:bCs w:val="false"/>
+              </w:rPr>
+            </w:r>
+          </w:p>
+          <w:p>
+            <w:pPr>
+              <w:pStyle w:val="Normal"/>
+              <w:spacing w:before="0" w:after="200"/>
+              <w:rPr>
+                <w:b w:val="false"/>
+                <w:b w:val="false"/>
+                <w:bCs w:val="false"/>
+              </w:rPr>
+            </w:pPr>
+            <w:r>
+              <w:rPr>
+                <w:b w:val="false"/>
+                <w:bCs w:val="false"/>
+                <w:lang w:val="en-US"/>
+              </w:rPr>
+              <w:t>---- done ----</w:t>
             </w:r>
           </w:p>
         </w:tc>

</xml_diff>